<commit_message>
Logikai AFD 1 - Frissítés
</commit_message>
<xml_diff>
--- a/docs/dokumentacio.docx
+++ b/docs/dokumentacio.docx
@@ -71,7 +71,13 @@
         <w:t xml:space="preserve"> </w:t>
       </w:r>
       <w:r>
-        <w:t xml:space="preserve">az aktivitásunkat (Látogatott oldalak). </w:t>
+        <w:t>az aktivitásunkat</w:t>
+      </w:r>
+      <w:r>
+        <w:t>; blog látogatásainkat és a hozzászólásainkat. Itt lehetőségünk van hozzászólásaink törlésére is</w:t>
+      </w:r>
+      <w:r>
+        <w:t xml:space="preserve">. </w:t>
       </w:r>
       <w:r>
         <w:t>Ha adminisztrátori joggal rendelkező felhasználóval jelentkezünk be, akkor meg tudjuk nézni a legaktívabb felhasználókat, a legtöbbet fizető felhasználók listáját és egy bevételi statisztikát.</w:t>
@@ -116,7 +122,13 @@
         <w:t xml:space="preserve"> </w:t>
       </w:r>
       <w:r>
-        <w:t>személyigazolvány számát, utolsó bejelentkezésének idejét, bejelentkezések számát</w:t>
+        <w:t>személyigazolvány számát</w:t>
+      </w:r>
+      <w:r>
+        <w:t>, címét</w:t>
+      </w:r>
+      <w:r>
+        <w:t>, utolsó bejelentkezésének idejét, bejelentkezések számát</w:t>
       </w:r>
       <w:r>
         <w:t>, a</w:t>

</xml_diff>

<commit_message>
egyed és szerep mátrixok hozzáadása
</commit_message>
<xml_diff>
--- a/docs/dokumentacio.docx
+++ b/docs/dokumentacio.docx
@@ -910,6 +910,9 @@
         <w:jc w:val="center"/>
       </w:pPr>
       <w:r>
+        <w:rPr>
+          <w:noProof/>
+        </w:rPr>
         <w:lastRenderedPageBreak/>
         <w:drawing>
           <wp:inline distT="0" distB="0" distL="0" distR="0" wp14:anchorId="4B040A50" wp14:editId="20D3F4A6">
@@ -975,6 +978,9 @@
         <w:jc w:val="center"/>
       </w:pPr>
       <w:r>
+        <w:rPr>
+          <w:noProof/>
+        </w:rPr>
         <w:drawing>
           <wp:inline distT="0" distB="0" distL="0" distR="0" wp14:anchorId="42D093BC" wp14:editId="06C9B61E">
             <wp:extent cx="5760720" cy="4006850"/>
@@ -1044,6 +1050,9 @@
         <w:jc w:val="center"/>
       </w:pPr>
       <w:r>
+        <w:rPr>
+          <w:noProof/>
+        </w:rPr>
         <w:drawing>
           <wp:inline distT="0" distB="0" distL="0" distR="0" wp14:anchorId="4192752F" wp14:editId="56E39BD8">
             <wp:extent cx="5760720" cy="3951605"/>
@@ -1108,6 +1117,9 @@
         <w:jc w:val="center"/>
       </w:pPr>
       <w:r>
+        <w:rPr>
+          <w:noProof/>
+        </w:rPr>
         <w:drawing>
           <wp:inline distT="0" distB="0" distL="0" distR="0" wp14:anchorId="625A7A77" wp14:editId="77DB7977">
             <wp:extent cx="5760720" cy="2727960"/>
@@ -1183,6 +1195,9 @@
     <w:p/>
     <w:p>
       <w:r>
+        <w:rPr>
+          <w:noProof/>
+        </w:rPr>
         <w:drawing>
           <wp:inline distT="0" distB="0" distL="0" distR="0" wp14:anchorId="6604D647" wp14:editId="6DE6F7D0">
             <wp:extent cx="6067994" cy="4162382"/>
@@ -1232,10 +1247,12 @@
     </w:p>
     <w:p/>
     <w:p>
+      <w:proofErr w:type="gramStart"/>
       <w:r>
         <w:t>FELHASZNÁLÓ(</w:t>
       </w:r>
       <w:proofErr w:type="spellStart"/>
+      <w:proofErr w:type="gramEnd"/>
       <w:r>
         <w:t>UserID</w:t>
       </w:r>
@@ -1253,10 +1270,12 @@
       </w:r>
     </w:p>
     <w:p>
+      <w:proofErr w:type="gramStart"/>
       <w:r>
         <w:t>BLOG(</w:t>
       </w:r>
       <w:proofErr w:type="spellStart"/>
+      <w:proofErr w:type="gramEnd"/>
       <w:r>
         <w:t>BlogID</w:t>
       </w:r>
@@ -1282,15 +1301,22 @@
       </w:r>
     </w:p>
     <w:p>
-      <w:r>
-        <w:t>CSOMAG(Név, Leírás, Ár)</w:t>
-      </w:r>
-    </w:p>
-    <w:p>
+      <w:proofErr w:type="gramStart"/>
+      <w:r>
+        <w:t>CSOMAG(</w:t>
+      </w:r>
+      <w:proofErr w:type="gramEnd"/>
+      <w:r>
+        <w:t>Név, Leírás, Ár)</w:t>
+      </w:r>
+    </w:p>
+    <w:p>
+      <w:proofErr w:type="gramStart"/>
       <w:r>
         <w:t>BEJEGYZÉS(</w:t>
       </w:r>
       <w:proofErr w:type="spellStart"/>
+      <w:proofErr w:type="gramEnd"/>
       <w:r>
         <w:t>BejegyzésID</w:t>
       </w:r>
@@ -1308,10 +1334,12 @@
       </w:r>
     </w:p>
     <w:p>
+      <w:proofErr w:type="gramStart"/>
       <w:r>
         <w:t>KOMMENT(</w:t>
       </w:r>
       <w:proofErr w:type="spellStart"/>
+      <w:proofErr w:type="gramEnd"/>
       <w:r>
         <w:t>KommentID</w:t>
       </w:r>
@@ -1345,10 +1373,12 @@
       </w:r>
     </w:p>
     <w:p>
+      <w:proofErr w:type="gramStart"/>
       <w:r>
         <w:t>FÓRUM(</w:t>
       </w:r>
       <w:proofErr w:type="spellStart"/>
+      <w:proofErr w:type="gramEnd"/>
       <w:r>
         <w:t>TopicID</w:t>
       </w:r>
@@ -1358,10 +1388,12 @@
       </w:r>
     </w:p>
     <w:p>
+      <w:proofErr w:type="gramStart"/>
       <w:r>
         <w:t>LÁTOGATÁS(</w:t>
       </w:r>
       <w:proofErr w:type="spellStart"/>
+      <w:proofErr w:type="gramEnd"/>
       <w:r>
         <w:t>Felhasználó.UserID</w:t>
       </w:r>
@@ -1391,177 +1423,321 @@
         <w:t>attribútumok</w:t>
       </w:r>
     </w:p>
+    <w:p>
+      <w:r>
+        <w:t>2NF: Mindegyik séma 2NF-ben van.</w:t>
+      </w:r>
+    </w:p>
+    <w:p>
+      <w:r>
+        <w:t>3NF: Mindegyik séma 3NF-ben van.</w:t>
+      </w:r>
+    </w:p>
     <w:p/>
     <w:p>
-      <w:r>
-        <w:t>2NF: Mindegyik séma 2NF-ben van.</w:t>
+      <w:pPr>
+        <w:pStyle w:val="Cmsor2"/>
+      </w:pPr>
+      <w:r>
+        <w:t>A relációs adatbázissémák:</w:t>
+      </w:r>
+    </w:p>
+    <w:p>
+      <w:proofErr w:type="gramStart"/>
+      <w:r>
+        <w:t>FELHASZNÁLÓ(</w:t>
+      </w:r>
+      <w:proofErr w:type="spellStart"/>
+      <w:proofErr w:type="gramEnd"/>
+      <w:r>
+        <w:t>UserID</w:t>
+      </w:r>
+      <w:proofErr w:type="spellEnd"/>
+      <w:r>
+        <w:t xml:space="preserve">, Telefonszám, Jelszó, Név, Email, Lakcím, Jog, </w:t>
+      </w:r>
+      <w:proofErr w:type="spellStart"/>
+      <w:r>
+        <w:t>Csomag.Név</w:t>
+      </w:r>
+      <w:proofErr w:type="spellEnd"/>
+      <w:r>
+        <w:t>)</w:t>
+      </w:r>
+    </w:p>
+    <w:p>
+      <w:proofErr w:type="gramStart"/>
+      <w:r>
+        <w:t>BLOG(</w:t>
+      </w:r>
+      <w:proofErr w:type="spellStart"/>
+      <w:proofErr w:type="gramEnd"/>
+      <w:r>
+        <w:t>BlogID</w:t>
+      </w:r>
+      <w:proofErr w:type="spellEnd"/>
+      <w:r>
+        <w:t xml:space="preserve">, Név, </w:t>
+      </w:r>
+      <w:proofErr w:type="spellStart"/>
+      <w:r>
+        <w:t>Katergória</w:t>
+      </w:r>
+      <w:proofErr w:type="spellEnd"/>
+      <w:r>
+        <w:t xml:space="preserve">, Leírás, </w:t>
+      </w:r>
+      <w:proofErr w:type="spellStart"/>
+      <w:r>
+        <w:t>Csomag.Név</w:t>
+      </w:r>
+      <w:proofErr w:type="spellEnd"/>
+      <w:r>
+        <w:t>, Link, Cím, Banner)</w:t>
+      </w:r>
+    </w:p>
+    <w:p>
+      <w:proofErr w:type="gramStart"/>
+      <w:r>
+        <w:t>CSOMAG(</w:t>
+      </w:r>
+      <w:proofErr w:type="gramEnd"/>
+      <w:r>
+        <w:t>Név, Leírás, Ár)</w:t>
+      </w:r>
+    </w:p>
+    <w:p>
+      <w:proofErr w:type="gramStart"/>
+      <w:r>
+        <w:t>BEJEGYZÉS(</w:t>
+      </w:r>
+      <w:proofErr w:type="spellStart"/>
+      <w:proofErr w:type="gramEnd"/>
+      <w:r>
+        <w:t>BejegyzésID</w:t>
+      </w:r>
+      <w:proofErr w:type="spellEnd"/>
+      <w:r>
+        <w:t xml:space="preserve">, Dátum, Szöveg, Képek, </w:t>
+      </w:r>
+      <w:proofErr w:type="spellStart"/>
+      <w:r>
+        <w:t>Blog.BlogID</w:t>
+      </w:r>
+      <w:proofErr w:type="spellEnd"/>
+      <w:r>
+        <w:t>)</w:t>
+      </w:r>
+    </w:p>
+    <w:p>
+      <w:proofErr w:type="gramStart"/>
+      <w:r>
+        <w:t>KOMMENT(</w:t>
+      </w:r>
+      <w:proofErr w:type="spellStart"/>
+      <w:proofErr w:type="gramEnd"/>
+      <w:r>
+        <w:t>KommentID</w:t>
+      </w:r>
+      <w:proofErr w:type="spellEnd"/>
+      <w:r>
+        <w:t xml:space="preserve">, Szöveg, Dátum, </w:t>
+      </w:r>
+      <w:proofErr w:type="spellStart"/>
+      <w:r>
+        <w:t>Felhasználó.UserID</w:t>
+      </w:r>
+      <w:proofErr w:type="spellEnd"/>
+      <w:r>
+        <w:t xml:space="preserve">, </w:t>
+      </w:r>
+      <w:proofErr w:type="spellStart"/>
+      <w:r>
+        <w:t>Bejegyzés.BejegyzésID</w:t>
+      </w:r>
+      <w:proofErr w:type="spellEnd"/>
+      <w:r>
+        <w:t xml:space="preserve">, </w:t>
+      </w:r>
+      <w:proofErr w:type="spellStart"/>
+      <w:r>
+        <w:t>Fórum.TopicID</w:t>
+      </w:r>
+      <w:proofErr w:type="spellEnd"/>
+      <w:r>
+        <w:t>)</w:t>
+      </w:r>
+    </w:p>
+    <w:p>
+      <w:proofErr w:type="gramStart"/>
+      <w:r>
+        <w:t>FÓRUM(</w:t>
+      </w:r>
+      <w:proofErr w:type="spellStart"/>
+      <w:proofErr w:type="gramEnd"/>
+      <w:r>
+        <w:t>TopicID</w:t>
+      </w:r>
+      <w:proofErr w:type="spellEnd"/>
+      <w:r>
+        <w:t>, Téma)</w:t>
+      </w:r>
+    </w:p>
+    <w:p>
+      <w:proofErr w:type="gramStart"/>
+      <w:r>
+        <w:t>LÁTOGATÁS(</w:t>
+      </w:r>
+      <w:proofErr w:type="spellStart"/>
+      <w:proofErr w:type="gramEnd"/>
+      <w:r>
+        <w:t>Felhasználó.UserID</w:t>
+      </w:r>
+      <w:proofErr w:type="spellEnd"/>
+      <w:r>
+        <w:t xml:space="preserve">, </w:t>
+      </w:r>
+      <w:proofErr w:type="spellStart"/>
+      <w:r>
+        <w:t>Blog.BlogID</w:t>
+      </w:r>
+      <w:proofErr w:type="spellEnd"/>
+      <w:r>
+        <w:t>, Dátum)</w:t>
       </w:r>
     </w:p>
     <w:p/>
     <w:p>
-      <w:r>
-        <w:t>3NF: Mindegyik séma 3NF-ben van.</w:t>
-      </w:r>
-    </w:p>
-    <w:p/>
-    <w:p>
       <w:pPr>
         <w:pStyle w:val="Cmsor2"/>
       </w:pPr>
       <w:r>
-        <w:t>A relációs adatbázissémák:</w:t>
-      </w:r>
-    </w:p>
-    <w:p/>
-    <w:p>
-      <w:r>
-        <w:t>FELHASZNÁLÓ(</w:t>
-      </w:r>
-      <w:proofErr w:type="spellStart"/>
-      <w:r>
-        <w:t>UserID</w:t>
-      </w:r>
-      <w:proofErr w:type="spellEnd"/>
-      <w:r>
-        <w:t xml:space="preserve">, Telefonszám, Jelszó, Név, Email, Lakcím, Jog, </w:t>
-      </w:r>
-      <w:proofErr w:type="spellStart"/>
-      <w:r>
-        <w:t>Csomag.Név</w:t>
-      </w:r>
-      <w:proofErr w:type="spellEnd"/>
-      <w:r>
-        <w:t>)</w:t>
-      </w:r>
-    </w:p>
-    <w:p>
-      <w:r>
-        <w:t>BLOG(</w:t>
-      </w:r>
-      <w:proofErr w:type="spellStart"/>
-      <w:r>
-        <w:t>BlogID</w:t>
-      </w:r>
-      <w:proofErr w:type="spellEnd"/>
-      <w:r>
-        <w:t xml:space="preserve">, Név, </w:t>
-      </w:r>
-      <w:proofErr w:type="spellStart"/>
-      <w:r>
-        <w:t>Katergória</w:t>
-      </w:r>
-      <w:proofErr w:type="spellEnd"/>
-      <w:r>
-        <w:t xml:space="preserve">, Leírás, </w:t>
-      </w:r>
-      <w:proofErr w:type="spellStart"/>
-      <w:r>
-        <w:t>Csomag.Név</w:t>
-      </w:r>
-      <w:proofErr w:type="spellEnd"/>
-      <w:r>
-        <w:t>, Link, Cím, Banner)</w:t>
-      </w:r>
-    </w:p>
-    <w:p>
-      <w:r>
-        <w:t>CSOMAG(Név, Leírás, Ár)</w:t>
-      </w:r>
-    </w:p>
-    <w:p>
-      <w:r>
-        <w:t>BEJEGYZÉS(</w:t>
-      </w:r>
-      <w:proofErr w:type="spellStart"/>
-      <w:r>
-        <w:t>BejegyzésID</w:t>
-      </w:r>
-      <w:proofErr w:type="spellEnd"/>
-      <w:r>
-        <w:t xml:space="preserve">, Dátum, Szöveg, Képek, </w:t>
-      </w:r>
-      <w:proofErr w:type="spellStart"/>
-      <w:r>
-        <w:t>Blog.BlogID</w:t>
-      </w:r>
-      <w:proofErr w:type="spellEnd"/>
-      <w:r>
-        <w:t>)</w:t>
-      </w:r>
-    </w:p>
-    <w:p>
-      <w:r>
-        <w:t>KOMMENT(</w:t>
-      </w:r>
-      <w:proofErr w:type="spellStart"/>
-      <w:r>
-        <w:t>KommentID</w:t>
-      </w:r>
-      <w:proofErr w:type="spellEnd"/>
-      <w:r>
-        <w:t xml:space="preserve">, Szöveg, Dátum, </w:t>
-      </w:r>
-      <w:proofErr w:type="spellStart"/>
-      <w:r>
-        <w:t>Felhasználó.UserID</w:t>
-      </w:r>
-      <w:proofErr w:type="spellEnd"/>
-      <w:r>
-        <w:t xml:space="preserve">, </w:t>
-      </w:r>
-      <w:proofErr w:type="spellStart"/>
-      <w:r>
-        <w:t>Bejegyzés.BejegyzésID</w:t>
-      </w:r>
-      <w:proofErr w:type="spellEnd"/>
-      <w:r>
-        <w:t xml:space="preserve">, </w:t>
-      </w:r>
-      <w:proofErr w:type="spellStart"/>
-      <w:r>
-        <w:t>Fórum.TopicID</w:t>
-      </w:r>
-      <w:proofErr w:type="spellEnd"/>
-      <w:r>
-        <w:t>)</w:t>
-      </w:r>
-    </w:p>
-    <w:p>
-      <w:r>
-        <w:t>FÓRUM(</w:t>
-      </w:r>
-      <w:proofErr w:type="spellStart"/>
-      <w:r>
-        <w:t>TopicID</w:t>
-      </w:r>
-      <w:proofErr w:type="spellEnd"/>
-      <w:r>
-        <w:t>, Téma)</w:t>
-      </w:r>
-    </w:p>
-    <w:p>
-      <w:r>
-        <w:t>LÁTOGATÁS(</w:t>
-      </w:r>
-      <w:proofErr w:type="spellStart"/>
-      <w:r>
-        <w:t>Felhasználó.UserID</w:t>
-      </w:r>
-      <w:proofErr w:type="spellEnd"/>
-      <w:r>
-        <w:t xml:space="preserve">, </w:t>
-      </w:r>
-      <w:proofErr w:type="spellStart"/>
-      <w:r>
-        <w:t>Blog.BlogID</w:t>
-      </w:r>
-      <w:proofErr w:type="spellEnd"/>
-      <w:r>
-        <w:t>, Dátum)</w:t>
+        <w:t>Egyed-esemény mátrix</w:t>
+      </w:r>
+    </w:p>
+    <w:p>
+      <w:r>
+        <w:rPr>
+          <w:noProof/>
+        </w:rPr>
+        <w:drawing>
+          <wp:inline distT="0" distB="0" distL="0" distR="0" wp14:anchorId="1AA50F43" wp14:editId="708B3F5C">
+            <wp:extent cx="5760720" cy="2926715"/>
+            <wp:effectExtent l="0" t="0" r="0" b="6985"/>
+            <wp:docPr id="7" name="Kép 7"/>
+            <wp:cNvGraphicFramePr>
+              <a:graphicFrameLocks xmlns:a="http://schemas.openxmlformats.org/drawingml/2006/main" noChangeAspect="1"/>
+            </wp:cNvGraphicFramePr>
+            <a:graphic xmlns:a="http://schemas.openxmlformats.org/drawingml/2006/main">
+              <a:graphicData uri="http://schemas.openxmlformats.org/drawingml/2006/picture">
+                <pic:pic xmlns:pic="http://schemas.openxmlformats.org/drawingml/2006/picture">
+                  <pic:nvPicPr>
+                    <pic:cNvPr id="0" name="Picture 1"/>
+                    <pic:cNvPicPr>
+                      <a:picLocks noChangeAspect="1" noChangeArrowheads="1"/>
+                    </pic:cNvPicPr>
+                  </pic:nvPicPr>
+                  <pic:blipFill>
+                    <a:blip r:embed="rId22">
+                      <a:extLst>
+                        <a:ext uri="{28A0092B-C50C-407E-A947-70E740481C1C}">
+                          <a14:useLocalDpi xmlns:a14="http://schemas.microsoft.com/office/drawing/2010/main" val="0"/>
+                        </a:ext>
+                      </a:extLst>
+                    </a:blip>
+                    <a:srcRect/>
+                    <a:stretch>
+                      <a:fillRect/>
+                    </a:stretch>
+                  </pic:blipFill>
+                  <pic:spPr bwMode="auto">
+                    <a:xfrm>
+                      <a:off x="0" y="0"/>
+                      <a:ext cx="5760720" cy="2926715"/>
+                    </a:xfrm>
+                    <a:prstGeom prst="rect">
+                      <a:avLst/>
+                    </a:prstGeom>
+                    <a:noFill/>
+                    <a:ln>
+                      <a:noFill/>
+                    </a:ln>
+                  </pic:spPr>
+                </pic:pic>
+              </a:graphicData>
+            </a:graphic>
+          </wp:inline>
+        </w:drawing>
       </w:r>
     </w:p>
     <w:p/>
     <w:p/>
+    <w:p/>
+    <w:p/>
+    <w:p>
+      <w:pPr>
+        <w:pStyle w:val="Cmsor2"/>
+      </w:pPr>
+      <w:r>
+        <w:lastRenderedPageBreak/>
+        <w:t>Szerep-funkció mátrix</w:t>
+      </w:r>
+    </w:p>
+    <w:p>
+      <w:r>
+        <w:rPr>
+          <w:noProof/>
+        </w:rPr>
+        <w:drawing>
+          <wp:inline distT="0" distB="0" distL="0" distR="0" wp14:anchorId="368D88A2" wp14:editId="361307FD">
+            <wp:extent cx="5760720" cy="2441575"/>
+            <wp:effectExtent l="0" t="0" r="0" b="0"/>
+            <wp:docPr id="17" name="Kép 17"/>
+            <wp:cNvGraphicFramePr>
+              <a:graphicFrameLocks xmlns:a="http://schemas.openxmlformats.org/drawingml/2006/main" noChangeAspect="1"/>
+            </wp:cNvGraphicFramePr>
+            <a:graphic xmlns:a="http://schemas.openxmlformats.org/drawingml/2006/main">
+              <a:graphicData uri="http://schemas.openxmlformats.org/drawingml/2006/picture">
+                <pic:pic xmlns:pic="http://schemas.openxmlformats.org/drawingml/2006/picture">
+                  <pic:nvPicPr>
+                    <pic:cNvPr id="0" name="Picture 3"/>
+                    <pic:cNvPicPr>
+                      <a:picLocks noChangeAspect="1" noChangeArrowheads="1"/>
+                    </pic:cNvPicPr>
+                  </pic:nvPicPr>
+                  <pic:blipFill>
+                    <a:blip r:embed="rId23">
+                      <a:extLst>
+                        <a:ext uri="{28A0092B-C50C-407E-A947-70E740481C1C}">
+                          <a14:useLocalDpi xmlns:a14="http://schemas.microsoft.com/office/drawing/2010/main" val="0"/>
+                        </a:ext>
+                      </a:extLst>
+                    </a:blip>
+                    <a:srcRect/>
+                    <a:stretch>
+                      <a:fillRect/>
+                    </a:stretch>
+                  </pic:blipFill>
+                  <pic:spPr bwMode="auto">
+                    <a:xfrm>
+                      <a:off x="0" y="0"/>
+                      <a:ext cx="5760720" cy="2441575"/>
+                    </a:xfrm>
+                    <a:prstGeom prst="rect">
+                      <a:avLst/>
+                    </a:prstGeom>
+                    <a:noFill/>
+                    <a:ln>
+                      <a:noFill/>
+                    </a:ln>
+                  </pic:spPr>
+                </pic:pic>
+              </a:graphicData>
+            </a:graphic>
+          </wp:inline>
+        </w:drawing>
+      </w:r>
+    </w:p>
     <w:p>
       <w:pPr>
         <w:jc w:val="center"/>
@@ -1581,8 +1757,8 @@
     </w:p>
     <w:p/>
     <w:sectPr>
-      <w:headerReference w:type="default" r:id="rId22"/>
-      <w:footerReference w:type="default" r:id="rId23"/>
+      <w:headerReference w:type="default" r:id="rId24"/>
+      <w:footerReference w:type="default" r:id="rId25"/>
       <w:pgSz w:w="11906" w:h="16838"/>
       <w:pgMar w:top="1417" w:right="1417" w:bottom="1417" w:left="1417" w:header="708" w:footer="708" w:gutter="0"/>
       <w:cols w:space="708"/>

</xml_diff>

<commit_message>
Végleges dokumentáció és rendezés
</commit_message>
<xml_diff>
--- a/docs/dokumentacio.docx
+++ b/docs/dokumentacio.docx
@@ -734,26 +734,39 @@
     </w:p>
     <w:p>
       <w:pPr>
+        <w:pStyle w:val="Listaszerbekezds"/>
+        <w:jc w:val="center"/>
+      </w:pPr>
+    </w:p>
+    <w:p>
+      <w:pPr>
         <w:pStyle w:val="Cmsor2"/>
-        <w:numPr>
-          <w:ilvl w:val="0"/>
-          <w:numId w:val="7"/>
-        </w:numPr>
-      </w:pPr>
-      <w:r>
-        <w:lastRenderedPageBreak/>
-        <w:t>szintű Fizikai AFD</w:t>
-      </w:r>
-    </w:p>
-    <w:p>
+      </w:pPr>
       <w:r>
         <w:rPr>
           <w:noProof/>
         </w:rPr>
+        <w:lastRenderedPageBreak/>
         <w:drawing>
-          <wp:inline distT="0" distB="0" distL="0" distR="0" wp14:anchorId="2B7CFD1D" wp14:editId="23E2AB13">
+          <wp:anchor distT="0" distB="0" distL="114300" distR="114300" simplePos="0" relativeHeight="251658240" behindDoc="1" locked="0" layoutInCell="1" allowOverlap="1" wp14:anchorId="2B7CFD1D" wp14:editId="437FC183">
+            <wp:simplePos x="0" y="0"/>
+            <wp:positionH relativeFrom="margin">
+              <wp:align>left</wp:align>
+            </wp:positionH>
+            <wp:positionV relativeFrom="paragraph">
+              <wp:posOffset>247650</wp:posOffset>
+            </wp:positionV>
             <wp:extent cx="5760720" cy="7883525"/>
             <wp:effectExtent l="0" t="0" r="0" b="3175"/>
+            <wp:wrapTight wrapText="bothSides">
+              <wp:wrapPolygon edited="0">
+                <wp:start x="0" y="0"/>
+                <wp:lineTo x="0" y="21557"/>
+                <wp:lineTo x="21500" y="21557"/>
+                <wp:lineTo x="21500" y="0"/>
+                <wp:lineTo x="0" y="0"/>
+              </wp:wrapPolygon>
+            </wp:wrapTight>
             <wp:docPr id="10" name="Kép 10"/>
             <wp:cNvGraphicFramePr>
               <a:graphicFrameLocks xmlns:a="http://schemas.openxmlformats.org/drawingml/2006/main" noChangeAspect="1"/>
@@ -766,7 +779,13 @@
                     <pic:cNvPicPr/>
                   </pic:nvPicPr>
                   <pic:blipFill>
-                    <a:blip r:embed="rId14"/>
+                    <a:blip r:embed="rId14">
+                      <a:extLst>
+                        <a:ext uri="{28A0092B-C50C-407E-A947-70E740481C1C}">
+                          <a14:useLocalDpi xmlns:a14="http://schemas.microsoft.com/office/drawing/2010/main" val="0"/>
+                        </a:ext>
+                      </a:extLst>
+                    </a:blip>
                     <a:stretch>
                       <a:fillRect/>
                     </a:stretch>
@@ -783,8 +802,17 @@
                 </pic:pic>
               </a:graphicData>
             </a:graphic>
-          </wp:inline>
+          </wp:anchor>
         </w:drawing>
+      </w:r>
+      <w:r>
+        <w:t>1.</w:t>
+      </w:r>
+      <w:r>
+        <w:t xml:space="preserve"> </w:t>
+      </w:r>
+      <w:r>
+        <w:t>szintű Fizikai AFD</w:t>
       </w:r>
     </w:p>
     <w:p/>
@@ -837,7 +865,13 @@
         <w:pStyle w:val="Cmsor2"/>
       </w:pPr>
       <w:r>
-        <w:t>2.szintű Fizikai AFD</w:t>
+        <w:t>2.</w:t>
+      </w:r>
+      <w:r>
+        <w:t xml:space="preserve"> </w:t>
+      </w:r>
+      <w:r>
+        <w:t>szintű Fizikai AFD</w:t>
       </w:r>
     </w:p>
     <w:p>
@@ -1177,7 +1211,48 @@
         <w:t>Egyedmodell</w:t>
       </w:r>
     </w:p>
-    <w:p/>
+    <w:p>
+      <w:r>
+        <w:rPr>
+          <w:noProof/>
+        </w:rPr>
+        <w:drawing>
+          <wp:inline distT="0" distB="0" distL="0" distR="0" wp14:anchorId="1AF6C414" wp14:editId="7DA119EB">
+            <wp:extent cx="5760720" cy="3507740"/>
+            <wp:effectExtent l="0" t="0" r="0" b="0"/>
+            <wp:docPr id="19" name="Kép 19"/>
+            <wp:cNvGraphicFramePr>
+              <a:graphicFrameLocks xmlns:a="http://schemas.openxmlformats.org/drawingml/2006/main" noChangeAspect="1"/>
+            </wp:cNvGraphicFramePr>
+            <a:graphic xmlns:a="http://schemas.openxmlformats.org/drawingml/2006/main">
+              <a:graphicData uri="http://schemas.openxmlformats.org/drawingml/2006/picture">
+                <pic:pic xmlns:pic="http://schemas.openxmlformats.org/drawingml/2006/picture">
+                  <pic:nvPicPr>
+                    <pic:cNvPr id="1" name=""/>
+                    <pic:cNvPicPr/>
+                  </pic:nvPicPr>
+                  <pic:blipFill>
+                    <a:blip r:embed="rId21"/>
+                    <a:stretch>
+                      <a:fillRect/>
+                    </a:stretch>
+                  </pic:blipFill>
+                  <pic:spPr>
+                    <a:xfrm>
+                      <a:off x="0" y="0"/>
+                      <a:ext cx="5760720" cy="3507740"/>
+                    </a:xfrm>
+                    <a:prstGeom prst="rect">
+                      <a:avLst/>
+                    </a:prstGeom>
+                  </pic:spPr>
+                </pic:pic>
+              </a:graphicData>
+            </a:graphic>
+          </wp:inline>
+        </w:drawing>
+      </w:r>
+    </w:p>
     <w:p>
       <w:r>
         <w:br w:type="page"/>
@@ -1214,7 +1289,7 @@
                     <pic:cNvPicPr/>
                   </pic:nvPicPr>
                   <pic:blipFill>
-                    <a:blip r:embed="rId21"/>
+                    <a:blip r:embed="rId22"/>
                     <a:stretch>
                       <a:fillRect/>
                     </a:stretch>
@@ -1638,7 +1713,7 @@
                     </pic:cNvPicPr>
                   </pic:nvPicPr>
                   <pic:blipFill>
-                    <a:blip r:embed="rId22">
+                    <a:blip r:embed="rId23">
                       <a:extLst>
                         <a:ext uri="{28A0092B-C50C-407E-A947-70E740481C1C}">
                           <a14:useLocalDpi xmlns:a14="http://schemas.microsoft.com/office/drawing/2010/main" val="0"/>
@@ -1706,7 +1781,7 @@
                     </pic:cNvPicPr>
                   </pic:nvPicPr>
                   <pic:blipFill>
-                    <a:blip r:embed="rId23">
+                    <a:blip r:embed="rId24">
                       <a:extLst>
                         <a:ext uri="{28A0092B-C50C-407E-A947-70E740481C1C}">
                           <a14:useLocalDpi xmlns:a14="http://schemas.microsoft.com/office/drawing/2010/main" val="0"/>
@@ -1757,8 +1832,8 @@
     </w:p>
     <w:p/>
     <w:sectPr>
-      <w:headerReference w:type="default" r:id="rId24"/>
-      <w:footerReference w:type="default" r:id="rId25"/>
+      <w:headerReference w:type="default" r:id="rId25"/>
+      <w:footerReference w:type="default" r:id="rId26"/>
       <w:pgSz w:w="11906" w:h="16838"/>
       <w:pgMar w:top="1417" w:right="1417" w:bottom="1417" w:left="1417" w:header="708" w:footer="708" w:gutter="0"/>
       <w:cols w:space="708"/>

</xml_diff>

<commit_message>
Adatbázis létrehozó script létrehozása és dokumentáció javítás
</commit_message>
<xml_diff>
--- a/docs/dokumentacio.docx
+++ b/docs/dokumentacio.docx
@@ -1329,6 +1329,9 @@
       <w:proofErr w:type="spellStart"/>
       <w:proofErr w:type="gramEnd"/>
       <w:r>
+        <w:rPr>
+          <w:u w:val="single"/>
+        </w:rPr>
         <w:t>UserID</w:t>
       </w:r>
       <w:proofErr w:type="spellEnd"/>
@@ -1352,6 +1355,9 @@
       <w:proofErr w:type="spellStart"/>
       <w:proofErr w:type="gramEnd"/>
       <w:r>
+        <w:rPr>
+          <w:u w:val="single"/>
+        </w:rPr>
         <w:t>BlogID</w:t>
       </w:r>
       <w:proofErr w:type="spellEnd"/>
@@ -1382,7 +1388,13 @@
       </w:r>
       <w:proofErr w:type="gramEnd"/>
       <w:r>
-        <w:t>Név, Leírás, Ár)</w:t>
+        <w:rPr>
+          <w:u w:val="single"/>
+        </w:rPr>
+        <w:t>Név</w:t>
+      </w:r>
+      <w:r>
+        <w:t>, Leírás, Ár)</w:t>
       </w:r>
     </w:p>
     <w:p>
@@ -1393,6 +1405,9 @@
       <w:proofErr w:type="spellStart"/>
       <w:proofErr w:type="gramEnd"/>
       <w:r>
+        <w:rPr>
+          <w:u w:val="single"/>
+        </w:rPr>
         <w:t>BejegyzésID</w:t>
       </w:r>
       <w:proofErr w:type="spellEnd"/>
@@ -1416,6 +1431,9 @@
       <w:proofErr w:type="spellStart"/>
       <w:proofErr w:type="gramEnd"/>
       <w:r>
+        <w:rPr>
+          <w:u w:val="single"/>
+        </w:rPr>
         <w:t>KommentID</w:t>
       </w:r>
       <w:proofErr w:type="spellEnd"/>
@@ -1455,6 +1473,9 @@
       <w:proofErr w:type="spellStart"/>
       <w:proofErr w:type="gramEnd"/>
       <w:r>
+        <w:rPr>
+          <w:u w:val="single"/>
+        </w:rPr>
         <w:t>TopicID</w:t>
       </w:r>
       <w:proofErr w:type="spellEnd"/>
@@ -1525,6 +1546,9 @@
       <w:proofErr w:type="spellStart"/>
       <w:proofErr w:type="gramEnd"/>
       <w:r>
+        <w:rPr>
+          <w:u w:val="single"/>
+        </w:rPr>
         <w:t>UserID</w:t>
       </w:r>
       <w:proofErr w:type="spellEnd"/>
@@ -1548,6 +1572,9 @@
       <w:proofErr w:type="spellStart"/>
       <w:proofErr w:type="gramEnd"/>
       <w:r>
+        <w:rPr>
+          <w:u w:val="single"/>
+        </w:rPr>
         <w:t>BlogID</w:t>
       </w:r>
       <w:proofErr w:type="spellEnd"/>
@@ -1578,7 +1605,13 @@
       </w:r>
       <w:proofErr w:type="gramEnd"/>
       <w:r>
-        <w:t>Név, Leírás, Ár)</w:t>
+        <w:rPr>
+          <w:u w:val="single"/>
+        </w:rPr>
+        <w:t>Név</w:t>
+      </w:r>
+      <w:r>
+        <w:t>, Leírás, Ár)</w:t>
       </w:r>
     </w:p>
     <w:p>
@@ -1589,6 +1622,9 @@
       <w:proofErr w:type="spellStart"/>
       <w:proofErr w:type="gramEnd"/>
       <w:r>
+        <w:rPr>
+          <w:u w:val="single"/>
+        </w:rPr>
         <w:t>BejegyzésID</w:t>
       </w:r>
       <w:proofErr w:type="spellEnd"/>
@@ -1612,6 +1648,9 @@
       <w:proofErr w:type="spellStart"/>
       <w:proofErr w:type="gramEnd"/>
       <w:r>
+        <w:rPr>
+          <w:u w:val="single"/>
+        </w:rPr>
         <w:t>KommentID</w:t>
       </w:r>
       <w:proofErr w:type="spellEnd"/>
@@ -1651,6 +1690,9 @@
       <w:proofErr w:type="spellStart"/>
       <w:proofErr w:type="gramEnd"/>
       <w:r>
+        <w:rPr>
+          <w:u w:val="single"/>
+        </w:rPr>
         <w:t>TopicID</w:t>
       </w:r>
       <w:proofErr w:type="spellEnd"/>

</xml_diff>